<commit_message>
#1 - Added automation for aggreation and distribution
</commit_message>
<xml_diff>
--- a/requirements gathering/detailed process description.docx
+++ b/requirements gathering/detailed process description.docx
@@ -3411,54 +3411,7 @@
         <w:tabs>
           <w:tab w:val="left" w:pos="5235"/>
         </w:tabs>
-        <w:spacing w:before="0"/>
-      </w:pPr>
-      <w:r>
-        <w:rPr>
-          <w:rFonts w:ascii="Calibri Light" w:hAnsi="Calibri Light"/>
-          <w:i/>
-          <w:iCs/>
-          <w:color w:val="FF0000"/>
-          <w:lang w:eastAsia="zh-CN"/>
-        </w:rPr>
-        <w:t xml:space="preserve">Detailed flow diagram covering </w:t>
-      </w:r>
-      <w:r>
-        <w:rPr>
-          <w:rFonts w:ascii="Calibri Light" w:hAnsi="Calibri Light"/>
-          <w:b/>
-          <w:bCs/>
-          <w:i/>
-          <w:iCs/>
-          <w:color w:val="FF0000"/>
-          <w:lang w:eastAsia="zh-CN"/>
-        </w:rPr>
-        <w:t>all</w:t>
-      </w:r>
-      <w:r>
-        <w:rPr>
-          <w:rFonts w:ascii="Calibri Light" w:hAnsi="Calibri Light"/>
-          <w:i/>
-          <w:iCs/>
-          <w:color w:val="FF0000"/>
-          <w:lang w:eastAsia="zh-CN"/>
-        </w:rPr>
-        <w:t xml:space="preserve"> steps in the current manual process</w:t>
-      </w:r>
-    </w:p>
-    <w:p>
-      <w:pPr>
-        <w:tabs>
-          <w:tab w:val="left" w:pos="5235"/>
-        </w:tabs>
-        <w:spacing w:before="0"/>
-        <w:rPr>
-          <w:rFonts w:ascii="Calibri Light" w:hAnsi="Calibri Light"/>
-          <w:i/>
-          <w:iCs/>
-          <w:color w:val="FF0000"/>
-          <w:lang w:eastAsia="zh-CN"/>
-        </w:rPr>
+        <w:spacing w:before="0" w:line="240" w:lineRule="auto"/>
       </w:pPr>
       <w:r>
         <w:rPr>
@@ -3472,176 +3425,13 @@
         <mc:AlternateContent>
           <mc:Choice Requires="wps">
             <w:drawing>
-              <wp:anchor distT="0" distB="0" distL="114300" distR="114300" simplePos="0" relativeHeight="251679744" behindDoc="0" locked="0" layoutInCell="1" allowOverlap="1" wp14:anchorId="4DB54145" wp14:editId="03923725">
-                <wp:simplePos x="0" y="0"/>
-                <wp:positionH relativeFrom="column">
-                  <wp:posOffset>3945890</wp:posOffset>
-                </wp:positionH>
-                <wp:positionV relativeFrom="paragraph">
-                  <wp:posOffset>226059</wp:posOffset>
-                </wp:positionV>
-                <wp:extent cx="914400" cy="1609725"/>
-                <wp:effectExtent l="0" t="76200" r="0" b="28575"/>
-                <wp:wrapNone/>
-                <wp:docPr id="35" name="Connector: Elbow 35"/>
-                <wp:cNvGraphicFramePr/>
-                <a:graphic xmlns:a="http://schemas.openxmlformats.org/drawingml/2006/main">
-                  <a:graphicData uri="http://schemas.microsoft.com/office/word/2010/wordprocessingShape">
-                    <wps:wsp>
-                      <wps:cNvCnPr/>
-                      <wps:spPr>
-                        <a:xfrm flipV="1">
-                          <a:off x="0" y="0"/>
-                          <a:ext cx="914400" cy="1609725"/>
-                        </a:xfrm>
-                        <a:prstGeom prst="bentConnector3">
-                          <a:avLst>
-                            <a:gd name="adj1" fmla="val 42157"/>
-                          </a:avLst>
-                        </a:prstGeom>
-                        <a:ln>
-                          <a:tailEnd type="triangle"/>
-                        </a:ln>
-                      </wps:spPr>
-                      <wps:style>
-                        <a:lnRef idx="1">
-                          <a:schemeClr val="accent1"/>
-                        </a:lnRef>
-                        <a:fillRef idx="0">
-                          <a:schemeClr val="accent1"/>
-                        </a:fillRef>
-                        <a:effectRef idx="0">
-                          <a:schemeClr val="accent1"/>
-                        </a:effectRef>
-                        <a:fontRef idx="minor">
-                          <a:schemeClr val="tx1"/>
-                        </a:fontRef>
-                      </wps:style>
-                      <wps:bodyPr/>
-                    </wps:wsp>
-                  </a:graphicData>
-                </a:graphic>
-                <wp14:sizeRelH relativeFrom="margin">
-                  <wp14:pctWidth>0</wp14:pctWidth>
-                </wp14:sizeRelH>
-              </wp:anchor>
-            </w:drawing>
-          </mc:Choice>
-          <mc:Fallback>
-            <w:pict>
-              <v:shapetype w14:anchorId="665454BA" id="_x0000_t34" coordsize="21600,21600" o:spt="34" o:oned="t" adj="10800" path="m,l@0,0@0,21600,21600,21600e" filled="f">
-                <v:stroke joinstyle="miter"/>
-                <v:formulas>
-                  <v:f eqn="val #0"/>
-                </v:formulas>
-                <v:path arrowok="t" fillok="f" o:connecttype="none"/>
-                <v:handles>
-                  <v:h position="#0,center"/>
-                </v:handles>
-                <o:lock v:ext="edit" shapetype="t"/>
-              </v:shapetype>
-              <v:shape id="Connector: Elbow 35" o:spid="_x0000_s1026" type="#_x0000_t34" style="position:absolute;margin-left:310.7pt;margin-top:17.8pt;width:1in;height:126.75pt;flip:y;z-index:251679744;visibility:visible;mso-wrap-style:square;mso-width-percent:0;mso-wrap-distance-left:9pt;mso-wrap-distance-top:0;mso-wrap-distance-right:9pt;mso-wrap-distance-bottom:0;mso-position-horizontal:absolute;mso-position-horizontal-relative:text;mso-position-vertical:absolute;mso-position-vertical-relative:text;mso-width-percent:0;mso-width-relative:margin" o:gfxdata="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" adj="9106" strokecolor="#4472c4 [3204]" strokeweight=".5pt">
-                <v:stroke endarrow="block"/>
-              </v:shape>
-            </w:pict>
-          </mc:Fallback>
-        </mc:AlternateContent>
-      </w:r>
-      <w:r>
-        <w:rPr>
-          <w:rFonts w:ascii="Calibri Light" w:hAnsi="Calibri Light"/>
-          <w:i/>
-          <w:iCs/>
-          <w:noProof/>
-          <w:color w:val="FF0000"/>
-          <w:lang w:eastAsia="zh-CN"/>
-        </w:rPr>
-        <mc:AlternateContent>
-          <mc:Choice Requires="wps">
-            <w:drawing>
-              <wp:anchor distT="0" distB="0" distL="114300" distR="114300" simplePos="0" relativeHeight="251676672" behindDoc="0" locked="0" layoutInCell="1" allowOverlap="1" wp14:anchorId="7B0A384D" wp14:editId="1169E26C">
-                <wp:simplePos x="0" y="0"/>
-                <wp:positionH relativeFrom="column">
-                  <wp:posOffset>1783715</wp:posOffset>
-                </wp:positionH>
-                <wp:positionV relativeFrom="paragraph">
-                  <wp:posOffset>226059</wp:posOffset>
-                </wp:positionV>
-                <wp:extent cx="895350" cy="1609725"/>
-                <wp:effectExtent l="0" t="76200" r="0" b="28575"/>
-                <wp:wrapNone/>
-                <wp:docPr id="30" name="Connector: Elbow 30"/>
-                <wp:cNvGraphicFramePr/>
-                <a:graphic xmlns:a="http://schemas.openxmlformats.org/drawingml/2006/main">
-                  <a:graphicData uri="http://schemas.microsoft.com/office/word/2010/wordprocessingShape">
-                    <wps:wsp>
-                      <wps:cNvCnPr/>
-                      <wps:spPr>
-                        <a:xfrm flipV="1">
-                          <a:off x="0" y="0"/>
-                          <a:ext cx="895350" cy="1609725"/>
-                        </a:xfrm>
-                        <a:prstGeom prst="bentConnector3">
-                          <a:avLst>
-                            <a:gd name="adj1" fmla="val 29310"/>
-                          </a:avLst>
-                        </a:prstGeom>
-                        <a:ln>
-                          <a:tailEnd type="triangle"/>
-                        </a:ln>
-                      </wps:spPr>
-                      <wps:style>
-                        <a:lnRef idx="1">
-                          <a:schemeClr val="accent1"/>
-                        </a:lnRef>
-                        <a:fillRef idx="0">
-                          <a:schemeClr val="accent1"/>
-                        </a:fillRef>
-                        <a:effectRef idx="0">
-                          <a:schemeClr val="accent1"/>
-                        </a:effectRef>
-                        <a:fontRef idx="minor">
-                          <a:schemeClr val="tx1"/>
-                        </a:fontRef>
-                      </wps:style>
-                      <wps:bodyPr/>
-                    </wps:wsp>
-                  </a:graphicData>
-                </a:graphic>
-                <wp14:sizeRelH relativeFrom="margin">
-                  <wp14:pctWidth>0</wp14:pctWidth>
-                </wp14:sizeRelH>
-              </wp:anchor>
-            </w:drawing>
-          </mc:Choice>
-          <mc:Fallback>
-            <w:pict>
-              <v:shape w14:anchorId="4DF21B8A" id="Connector: Elbow 30" o:spid="_x0000_s1026" type="#_x0000_t34" style="position:absolute;margin-left:140.45pt;margin-top:17.8pt;width:70.5pt;height:126.75pt;flip:y;z-index:251676672;visibility:visible;mso-wrap-style:square;mso-width-percent:0;mso-wrap-distance-left:9pt;mso-wrap-distance-top:0;mso-wrap-distance-right:9pt;mso-wrap-distance-bottom:0;mso-position-horizontal:absolute;mso-position-horizontal-relative:text;mso-position-vertical:absolute;mso-position-vertical-relative:text;mso-width-percent:0;mso-width-relative:margin" o:gfxdata="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" adj="6331" strokecolor="#4472c4 [3204]" strokeweight=".5pt">
-                <v:stroke endarrow="block"/>
-              </v:shape>
-            </w:pict>
-          </mc:Fallback>
-        </mc:AlternateContent>
-      </w:r>
-      <w:r>
-        <w:rPr>
-          <w:rFonts w:ascii="Calibri Light" w:hAnsi="Calibri Light"/>
-          <w:i/>
-          <w:iCs/>
-          <w:noProof/>
-          <w:color w:val="FF0000"/>
-          <w:lang w:eastAsia="zh-CN"/>
-        </w:rPr>
-        <mc:AlternateContent>
-          <mc:Choice Requires="wps">
-            <w:drawing>
-              <wp:anchor distT="0" distB="0" distL="114300" distR="114300" simplePos="0" relativeHeight="251659264" behindDoc="0" locked="0" layoutInCell="1" allowOverlap="1" wp14:anchorId="72A55E11" wp14:editId="1B5071ED">
+              <wp:anchor distT="0" distB="0" distL="114300" distR="114300" simplePos="0" relativeHeight="251659264" behindDoc="0" locked="0" layoutInCell="1" allowOverlap="1" wp14:anchorId="72A55E11" wp14:editId="16706D4F">
                 <wp:simplePos x="0" y="0"/>
                 <wp:positionH relativeFrom="column">
                   <wp:posOffset>316865</wp:posOffset>
                 </wp:positionH>
                 <wp:positionV relativeFrom="paragraph">
-                  <wp:posOffset>45085</wp:posOffset>
+                  <wp:posOffset>260350</wp:posOffset>
                 </wp:positionV>
                 <wp:extent cx="1123950" cy="419100"/>
                 <wp:effectExtent l="0" t="0" r="19050" b="19050"/>
@@ -3708,7 +3498,7 @@
                 <v:stroke joinstyle="miter"/>
                 <v:path gradientshapeok="t" o:connecttype="rect" textboxrect="1018,3163,20582,18437"/>
               </v:shapetype>
-              <v:shape id="Flowchart: Terminator 2" o:spid="_x0000_s1026" type="#_x0000_t116" style="position:absolute;margin-left:24.95pt;margin-top:3.55pt;width:88.5pt;height:33pt;z-index:251659264;visibility:visible;mso-wrap-style:square;mso-wrap-distance-left:9pt;mso-wrap-distance-top:0;mso-wrap-distance-right:9pt;mso-wrap-distance-bottom:0;mso-position-horizontal:absolute;mso-position-horizontal-relative:text;mso-position-vertical:absolute;mso-position-vertical-relative:text;v-text-anchor:middle" o:gfxdata="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" fillcolor="#4472c4 [3204]" strokecolor="#1f3763 [1604]" strokeweight="1pt">
+              <v:shape id="Flowchart: Terminator 2" o:spid="_x0000_s1026" type="#_x0000_t116" style="position:absolute;margin-left:24.95pt;margin-top:20.5pt;width:88.5pt;height:33pt;z-index:251659264;visibility:visible;mso-wrap-style:square;mso-wrap-distance-left:9pt;mso-wrap-distance-top:0;mso-wrap-distance-right:9pt;mso-wrap-distance-bottom:0;mso-position-horizontal:absolute;mso-position-horizontal-relative:text;mso-position-vertical:absolute;mso-position-vertical-relative:text;v-text-anchor:middle" o:gfxdata="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" fillcolor="#4472c4 [3204]" strokecolor="#1f3763 [1604]" strokeweight="1pt">
                 <v:textbox>
                   <w:txbxContent>
                     <w:p>
@@ -3739,18 +3529,18 @@
         <mc:AlternateContent>
           <mc:Choice Requires="wps">
             <w:drawing>
-              <wp:anchor distT="0" distB="0" distL="114300" distR="114300" simplePos="0" relativeHeight="251661312" behindDoc="0" locked="0" layoutInCell="1" allowOverlap="1" wp14:anchorId="1F4320FC" wp14:editId="647C9A5B">
+              <wp:anchor distT="0" distB="0" distL="114300" distR="114300" simplePos="0" relativeHeight="251663360" behindDoc="0" locked="0" layoutInCell="1" allowOverlap="1" wp14:anchorId="1CD4BFB1" wp14:editId="7B0553E5">
                 <wp:simplePos x="0" y="0"/>
                 <wp:positionH relativeFrom="column">
-                  <wp:posOffset>2679700</wp:posOffset>
+                  <wp:posOffset>4860290</wp:posOffset>
                 </wp:positionH>
                 <wp:positionV relativeFrom="paragraph">
-                  <wp:posOffset>15875</wp:posOffset>
+                  <wp:posOffset>191770</wp:posOffset>
                 </wp:positionV>
-                <wp:extent cx="1123950" cy="419100"/>
-                <wp:effectExtent l="0" t="0" r="19050" b="19050"/>
+                <wp:extent cx="1190625" cy="552450"/>
+                <wp:effectExtent l="0" t="0" r="28575" b="19050"/>
                 <wp:wrapNone/>
-                <wp:docPr id="6" name="Flowchart: Terminator 6"/>
+                <wp:docPr id="8" name="Flowchart: Terminator 8"/>
                 <wp:cNvGraphicFramePr/>
                 <a:graphic xmlns:a="http://schemas.openxmlformats.org/drawingml/2006/main">
                   <a:graphicData uri="http://schemas.microsoft.com/office/word/2010/wordprocessingShape">
@@ -3759,7 +3549,7 @@
                       <wps:spPr>
                         <a:xfrm>
                           <a:off x="0" y="0"/>
-                          <a:ext cx="1123950" cy="419100"/>
+                          <a:ext cx="1190625" cy="552450"/>
                         </a:xfrm>
                         <a:prstGeom prst="flowChartTerminator">
                           <a:avLst/>
@@ -3785,11 +3575,14 @@
                         <w:txbxContent>
                           <w:p>
                             <w:pPr>
-                              <w:spacing w:before="0" w:after="0"/>
+                              <w:spacing w:before="0" w:after="0" w:line="240" w:lineRule="auto"/>
                               <w:jc w:val="center"/>
                             </w:pPr>
                             <w:r>
-                              <w:t>Administration</w:t>
+                              <w:t>Aggregation</w:t>
+                            </w:r>
+                            <w:r>
+                              <w:t xml:space="preserve"> and distribution</w:t>
                             </w:r>
                           </w:p>
                         </w:txbxContent>
@@ -3803,21 +3596,30 @@
                     </wps:wsp>
                   </a:graphicData>
                 </a:graphic>
+                <wp14:sizeRelH relativeFrom="margin">
+                  <wp14:pctWidth>0</wp14:pctWidth>
+                </wp14:sizeRelH>
+                <wp14:sizeRelV relativeFrom="margin">
+                  <wp14:pctHeight>0</wp14:pctHeight>
+                </wp14:sizeRelV>
               </wp:anchor>
             </w:drawing>
           </mc:Choice>
           <mc:Fallback>
             <w:pict>
-              <v:shape w14:anchorId="1F4320FC" id="Flowchart: Terminator 6" o:spid="_x0000_s1027" type="#_x0000_t116" style="position:absolute;margin-left:211pt;margin-top:1.25pt;width:88.5pt;height:33pt;z-index:251661312;visibility:visible;mso-wrap-style:square;mso-wrap-distance-left:9pt;mso-wrap-distance-top:0;mso-wrap-distance-right:9pt;mso-wrap-distance-bottom:0;mso-position-horizontal:absolute;mso-position-horizontal-relative:text;mso-position-vertical:absolute;mso-position-vertical-relative:text;v-text-anchor:middle" o:gfxdata="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" fillcolor="#4472c4 [3204]" strokecolor="#1f3763 [1604]" strokeweight="1pt">
+              <v:shape w14:anchorId="1CD4BFB1" id="Flowchart: Terminator 8" o:spid="_x0000_s1027" type="#_x0000_t116" style="position:absolute;margin-left:382.7pt;margin-top:15.1pt;width:93.75pt;height:43.5pt;z-index:251663360;visibility:visible;mso-wrap-style:square;mso-width-percent:0;mso-height-percent:0;mso-wrap-distance-left:9pt;mso-wrap-distance-top:0;mso-wrap-distance-right:9pt;mso-wrap-distance-bottom:0;mso-position-horizontal:absolute;mso-position-horizontal-relative:text;mso-position-vertical:absolute;mso-position-vertical-relative:text;mso-width-percent:0;mso-height-percent:0;mso-width-relative:margin;mso-height-relative:margin;v-text-anchor:middle" o:gfxdata="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" fillcolor="#4472c4 [3204]" strokecolor="#1f3763 [1604]" strokeweight="1pt">
                 <v:textbox>
                   <w:txbxContent>
                     <w:p>
                       <w:pPr>
-                        <w:spacing w:before="0" w:after="0"/>
+                        <w:spacing w:before="0" w:after="0" w:line="240" w:lineRule="auto"/>
                         <w:jc w:val="center"/>
                       </w:pPr>
                       <w:r>
-                        <w:t>Administration</w:t>
+                        <w:t>Aggregation</w:t>
+                      </w:r>
+                      <w:r>
+                        <w:t xml:space="preserve"> and distribution</w:t>
                       </w:r>
                     </w:p>
                   </w:txbxContent>
@@ -3839,18 +3641,18 @@
         <mc:AlternateContent>
           <mc:Choice Requires="wps">
             <w:drawing>
-              <wp:anchor distT="0" distB="0" distL="114300" distR="114300" simplePos="0" relativeHeight="251663360" behindDoc="0" locked="0" layoutInCell="1" allowOverlap="1" wp14:anchorId="1CD4BFB1" wp14:editId="12695340">
+              <wp:anchor distT="0" distB="0" distL="114300" distR="114300" simplePos="0" relativeHeight="251661312" behindDoc="0" locked="0" layoutInCell="1" allowOverlap="1" wp14:anchorId="1F4320FC" wp14:editId="7E78EA9A">
                 <wp:simplePos x="0" y="0"/>
                 <wp:positionH relativeFrom="column">
-                  <wp:posOffset>4859655</wp:posOffset>
+                  <wp:posOffset>2679065</wp:posOffset>
                 </wp:positionH>
                 <wp:positionV relativeFrom="paragraph">
-                  <wp:posOffset>10160</wp:posOffset>
+                  <wp:posOffset>196215</wp:posOffset>
                 </wp:positionV>
-                <wp:extent cx="1123950" cy="419100"/>
-                <wp:effectExtent l="0" t="0" r="19050" b="19050"/>
+                <wp:extent cx="1190625" cy="542925"/>
+                <wp:effectExtent l="0" t="0" r="28575" b="28575"/>
                 <wp:wrapNone/>
-                <wp:docPr id="8" name="Flowchart: Terminator 8"/>
+                <wp:docPr id="6" name="Flowchart: Terminator 6"/>
                 <wp:cNvGraphicFramePr/>
                 <a:graphic xmlns:a="http://schemas.openxmlformats.org/drawingml/2006/main">
                   <a:graphicData uri="http://schemas.microsoft.com/office/word/2010/wordprocessingShape">
@@ -3859,7 +3661,7 @@
                       <wps:spPr>
                         <a:xfrm>
                           <a:off x="0" y="0"/>
-                          <a:ext cx="1123950" cy="419100"/>
+                          <a:ext cx="1190625" cy="542925"/>
                         </a:xfrm>
                         <a:prstGeom prst="flowChartTerminator">
                           <a:avLst/>
@@ -3885,11 +3687,14 @@
                         <w:txbxContent>
                           <w:p>
                             <w:pPr>
-                              <w:spacing w:before="0" w:after="0"/>
+                              <w:spacing w:before="0" w:after="0" w:line="240" w:lineRule="auto"/>
                               <w:jc w:val="center"/>
                             </w:pPr>
                             <w:r>
-                              <w:t>Aggregation</w:t>
+                              <w:t xml:space="preserve">User </w:t>
+                            </w:r>
+                            <w:r>
+                              <w:t>Administration</w:t>
                             </w:r>
                           </w:p>
                         </w:txbxContent>
@@ -3903,21 +3708,30 @@
                     </wps:wsp>
                   </a:graphicData>
                 </a:graphic>
+                <wp14:sizeRelH relativeFrom="margin">
+                  <wp14:pctWidth>0</wp14:pctWidth>
+                </wp14:sizeRelH>
+                <wp14:sizeRelV relativeFrom="margin">
+                  <wp14:pctHeight>0</wp14:pctHeight>
+                </wp14:sizeRelV>
               </wp:anchor>
             </w:drawing>
           </mc:Choice>
           <mc:Fallback>
             <w:pict>
-              <v:shape w14:anchorId="1CD4BFB1" id="Flowchart: Terminator 8" o:spid="_x0000_s1028" type="#_x0000_t116" style="position:absolute;margin-left:382.65pt;margin-top:.8pt;width:88.5pt;height:33pt;z-index:251663360;visibility:visible;mso-wrap-style:square;mso-wrap-distance-left:9pt;mso-wrap-distance-top:0;mso-wrap-distance-right:9pt;mso-wrap-distance-bottom:0;mso-position-horizontal:absolute;mso-position-horizontal-relative:text;mso-position-vertical:absolute;mso-position-vertical-relative:text;v-text-anchor:middle" o:gfxdata="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" fillcolor="#4472c4 [3204]" strokecolor="#1f3763 [1604]" strokeweight="1pt">
+              <v:shape w14:anchorId="1F4320FC" id="Flowchart: Terminator 6" o:spid="_x0000_s1028" type="#_x0000_t116" style="position:absolute;margin-left:210.95pt;margin-top:15.45pt;width:93.75pt;height:42.75pt;z-index:251661312;visibility:visible;mso-wrap-style:square;mso-width-percent:0;mso-height-percent:0;mso-wrap-distance-left:9pt;mso-wrap-distance-top:0;mso-wrap-distance-right:9pt;mso-wrap-distance-bottom:0;mso-position-horizontal:absolute;mso-position-horizontal-relative:text;mso-position-vertical:absolute;mso-position-vertical-relative:text;mso-width-percent:0;mso-height-percent:0;mso-width-relative:margin;mso-height-relative:margin;v-text-anchor:middle" o:gfxdata="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" fillcolor="#4472c4 [3204]" strokecolor="#1f3763 [1604]" strokeweight="1pt">
                 <v:textbox>
                   <w:txbxContent>
                     <w:p>
                       <w:pPr>
-                        <w:spacing w:before="0" w:after="0"/>
+                        <w:spacing w:before="0" w:after="0" w:line="240" w:lineRule="auto"/>
                         <w:jc w:val="center"/>
                       </w:pPr>
                       <w:r>
-                        <w:t>Aggregation</w:t>
+                        <w:t xml:space="preserve">User </w:t>
+                      </w:r>
+                      <w:r>
+                        <w:t>Administration</w:t>
                       </w:r>
                     </w:p>
                   </w:txbxContent>
@@ -3927,13 +3741,223 @@
           </mc:Fallback>
         </mc:AlternateContent>
       </w:r>
+      <w:r>
+        <w:rPr>
+          <w:rFonts w:ascii="Calibri Light" w:hAnsi="Calibri Light"/>
+          <w:i/>
+          <w:iCs/>
+          <w:color w:val="FF0000"/>
+          <w:lang w:eastAsia="zh-CN"/>
+        </w:rPr>
+        <w:t xml:space="preserve">Detailed flow diagram covering </w:t>
+      </w:r>
+      <w:r>
+        <w:rPr>
+          <w:rFonts w:ascii="Calibri Light" w:hAnsi="Calibri Light"/>
+          <w:b/>
+          <w:bCs/>
+          <w:i/>
+          <w:iCs/>
+          <w:color w:val="FF0000"/>
+          <w:lang w:eastAsia="zh-CN"/>
+        </w:rPr>
+        <w:t>all</w:t>
+      </w:r>
+      <w:r>
+        <w:rPr>
+          <w:rFonts w:ascii="Calibri Light" w:hAnsi="Calibri Light"/>
+          <w:i/>
+          <w:iCs/>
+          <w:color w:val="FF0000"/>
+          <w:lang w:eastAsia="zh-CN"/>
+        </w:rPr>
+        <w:t xml:space="preserve"> steps in the current manual process</w:t>
+      </w:r>
     </w:p>
     <w:p>
       <w:pPr>
         <w:tabs>
           <w:tab w:val="left" w:pos="5235"/>
         </w:tabs>
-        <w:spacing w:before="0"/>
+        <w:spacing w:before="0" w:line="240" w:lineRule="auto"/>
+        <w:rPr>
+          <w:rFonts w:ascii="Calibri Light" w:hAnsi="Calibri Light"/>
+          <w:i/>
+          <w:iCs/>
+          <w:color w:val="FF0000"/>
+          <w:lang w:eastAsia="zh-CN"/>
+        </w:rPr>
+      </w:pPr>
+      <w:r>
+        <w:rPr>
+          <w:rFonts w:ascii="Calibri Light" w:hAnsi="Calibri Light"/>
+          <w:i/>
+          <w:iCs/>
+          <w:noProof/>
+          <w:color w:val="FF0000"/>
+          <w:lang w:eastAsia="zh-CN"/>
+        </w:rPr>
+        <mc:AlternateContent>
+          <mc:Choice Requires="wps">
+            <w:drawing>
+              <wp:anchor distT="0" distB="0" distL="114300" distR="114300" simplePos="0" relativeHeight="251679744" behindDoc="0" locked="0" layoutInCell="1" allowOverlap="1" wp14:anchorId="4DB54145" wp14:editId="3FA12065">
+                <wp:simplePos x="0" y="0"/>
+                <wp:positionH relativeFrom="column">
+                  <wp:posOffset>3945890</wp:posOffset>
+                </wp:positionH>
+                <wp:positionV relativeFrom="paragraph">
+                  <wp:posOffset>226059</wp:posOffset>
+                </wp:positionV>
+                <wp:extent cx="914400" cy="1609725"/>
+                <wp:effectExtent l="0" t="76200" r="0" b="28575"/>
+                <wp:wrapNone/>
+                <wp:docPr id="35" name="Connector: Elbow 35"/>
+                <wp:cNvGraphicFramePr/>
+                <a:graphic xmlns:a="http://schemas.openxmlformats.org/drawingml/2006/main">
+                  <a:graphicData uri="http://schemas.microsoft.com/office/word/2010/wordprocessingShape">
+                    <wps:wsp>
+                      <wps:cNvCnPr/>
+                      <wps:spPr>
+                        <a:xfrm flipV="1">
+                          <a:off x="0" y="0"/>
+                          <a:ext cx="914400" cy="1609725"/>
+                        </a:xfrm>
+                        <a:prstGeom prst="bentConnector3">
+                          <a:avLst>
+                            <a:gd name="adj1" fmla="val 42157"/>
+                          </a:avLst>
+                        </a:prstGeom>
+                        <a:ln>
+                          <a:tailEnd type="triangle"/>
+                        </a:ln>
+                      </wps:spPr>
+                      <wps:style>
+                        <a:lnRef idx="1">
+                          <a:schemeClr val="accent1"/>
+                        </a:lnRef>
+                        <a:fillRef idx="0">
+                          <a:schemeClr val="accent1"/>
+                        </a:fillRef>
+                        <a:effectRef idx="0">
+                          <a:schemeClr val="accent1"/>
+                        </a:effectRef>
+                        <a:fontRef idx="minor">
+                          <a:schemeClr val="tx1"/>
+                        </a:fontRef>
+                      </wps:style>
+                      <wps:bodyPr/>
+                    </wps:wsp>
+                  </a:graphicData>
+                </a:graphic>
+                <wp14:sizeRelH relativeFrom="margin">
+                  <wp14:pctWidth>0</wp14:pctWidth>
+                </wp14:sizeRelH>
+              </wp:anchor>
+            </w:drawing>
+          </mc:Choice>
+          <mc:Fallback>
+            <w:pict>
+              <v:shapetype w14:anchorId="243F8DB2" id="_x0000_t34" coordsize="21600,21600" o:spt="34" o:oned="t" adj="10800" path="m,l@0,0@0,21600,21600,21600e" filled="f">
+                <v:stroke joinstyle="miter"/>
+                <v:formulas>
+                  <v:f eqn="val #0"/>
+                </v:formulas>
+                <v:path arrowok="t" fillok="f" o:connecttype="none"/>
+                <v:handles>
+                  <v:h position="#0,center"/>
+                </v:handles>
+                <o:lock v:ext="edit" shapetype="t"/>
+              </v:shapetype>
+              <v:shape id="Connector: Elbow 35" o:spid="_x0000_s1026" type="#_x0000_t34" style="position:absolute;margin-left:310.7pt;margin-top:17.8pt;width:1in;height:126.75pt;flip:y;z-index:251679744;visibility:visible;mso-wrap-style:square;mso-width-percent:0;mso-wrap-distance-left:9pt;mso-wrap-distance-top:0;mso-wrap-distance-right:9pt;mso-wrap-distance-bottom:0;mso-position-horizontal:absolute;mso-position-horizontal-relative:text;mso-position-vertical:absolute;mso-position-vertical-relative:text;mso-width-percent:0;mso-width-relative:margin" o:gfxdata="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" adj="9106" strokecolor="#4472c4 [3204]" strokeweight=".5pt">
+                <v:stroke endarrow="block"/>
+              </v:shape>
+            </w:pict>
+          </mc:Fallback>
+        </mc:AlternateContent>
+      </w:r>
+      <w:r>
+        <w:rPr>
+          <w:rFonts w:ascii="Calibri Light" w:hAnsi="Calibri Light"/>
+          <w:i/>
+          <w:iCs/>
+          <w:noProof/>
+          <w:color w:val="FF0000"/>
+          <w:lang w:eastAsia="zh-CN"/>
+        </w:rPr>
+        <mc:AlternateContent>
+          <mc:Choice Requires="wps">
+            <w:drawing>
+              <wp:anchor distT="0" distB="0" distL="114300" distR="114300" simplePos="0" relativeHeight="251676672" behindDoc="0" locked="0" layoutInCell="1" allowOverlap="1" wp14:anchorId="7B0A384D" wp14:editId="23648AED">
+                <wp:simplePos x="0" y="0"/>
+                <wp:positionH relativeFrom="column">
+                  <wp:posOffset>1783715</wp:posOffset>
+                </wp:positionH>
+                <wp:positionV relativeFrom="paragraph">
+                  <wp:posOffset>226059</wp:posOffset>
+                </wp:positionV>
+                <wp:extent cx="895350" cy="1609725"/>
+                <wp:effectExtent l="0" t="76200" r="0" b="28575"/>
+                <wp:wrapNone/>
+                <wp:docPr id="30" name="Connector: Elbow 30"/>
+                <wp:cNvGraphicFramePr/>
+                <a:graphic xmlns:a="http://schemas.openxmlformats.org/drawingml/2006/main">
+                  <a:graphicData uri="http://schemas.microsoft.com/office/word/2010/wordprocessingShape">
+                    <wps:wsp>
+                      <wps:cNvCnPr/>
+                      <wps:spPr>
+                        <a:xfrm flipV="1">
+                          <a:off x="0" y="0"/>
+                          <a:ext cx="895350" cy="1609725"/>
+                        </a:xfrm>
+                        <a:prstGeom prst="bentConnector3">
+                          <a:avLst>
+                            <a:gd name="adj1" fmla="val 29310"/>
+                          </a:avLst>
+                        </a:prstGeom>
+                        <a:ln>
+                          <a:tailEnd type="triangle"/>
+                        </a:ln>
+                      </wps:spPr>
+                      <wps:style>
+                        <a:lnRef idx="1">
+                          <a:schemeClr val="accent1"/>
+                        </a:lnRef>
+                        <a:fillRef idx="0">
+                          <a:schemeClr val="accent1"/>
+                        </a:fillRef>
+                        <a:effectRef idx="0">
+                          <a:schemeClr val="accent1"/>
+                        </a:effectRef>
+                        <a:fontRef idx="minor">
+                          <a:schemeClr val="tx1"/>
+                        </a:fontRef>
+                      </wps:style>
+                      <wps:bodyPr/>
+                    </wps:wsp>
+                  </a:graphicData>
+                </a:graphic>
+                <wp14:sizeRelH relativeFrom="margin">
+                  <wp14:pctWidth>0</wp14:pctWidth>
+                </wp14:sizeRelH>
+              </wp:anchor>
+            </w:drawing>
+          </mc:Choice>
+          <mc:Fallback>
+            <w:pict>
+              <v:shape w14:anchorId="4B20CCA0" id="Connector: Elbow 30" o:spid="_x0000_s1026" type="#_x0000_t34" style="position:absolute;margin-left:140.45pt;margin-top:17.8pt;width:70.5pt;height:126.75pt;flip:y;z-index:251676672;visibility:visible;mso-wrap-style:square;mso-width-percent:0;mso-wrap-distance-left:9pt;mso-wrap-distance-top:0;mso-wrap-distance-right:9pt;mso-wrap-distance-bottom:0;mso-position-horizontal:absolute;mso-position-horizontal-relative:text;mso-position-vertical:absolute;mso-position-vertical-relative:text;mso-width-percent:0;mso-width-relative:margin" o:gfxdata="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" adj="6331" strokecolor="#4472c4 [3204]" strokeweight=".5pt">
+                <v:stroke endarrow="block"/>
+              </v:shape>
+            </w:pict>
+          </mc:Fallback>
+        </mc:AlternateContent>
+      </w:r>
+    </w:p>
+    <w:p>
+      <w:pPr>
+        <w:tabs>
+          <w:tab w:val="left" w:pos="5235"/>
+        </w:tabs>
+        <w:spacing w:before="0" w:line="240" w:lineRule="auto"/>
         <w:rPr>
           <w:rFonts w:ascii="Calibri Light" w:hAnsi="Calibri Light"/>
           <w:i/>
@@ -4165,7 +4189,7 @@
         <w:tabs>
           <w:tab w:val="left" w:pos="5235"/>
         </w:tabs>
-        <w:spacing w:before="0"/>
+        <w:spacing w:before="0" w:line="240" w:lineRule="auto"/>
         <w:rPr>
           <w:rFonts w:ascii="Calibri Light" w:hAnsi="Calibri Light"/>
           <w:i/>
@@ -4232,7 +4256,7 @@
                         <w:txbxContent>
                           <w:p>
                             <w:pPr>
-                              <w:spacing w:before="0" w:after="0"/>
+                              <w:spacing w:before="0" w:after="0" w:line="240" w:lineRule="auto"/>
                               <w:jc w:val="center"/>
                             </w:pPr>
                             <w:r>
@@ -4282,7 +4306,7 @@
                   <w:txbxContent>
                     <w:p>
                       <w:pPr>
-                        <w:spacing w:before="0" w:after="0"/>
+                        <w:spacing w:before="0" w:after="0" w:line="240" w:lineRule="auto"/>
                         <w:jc w:val="center"/>
                       </w:pPr>
                       <w:r>
@@ -4354,7 +4378,7 @@
                         <w:txbxContent>
                           <w:p>
                             <w:pPr>
-                              <w:spacing w:before="0" w:after="0"/>
+                              <w:spacing w:before="0" w:after="0" w:line="240" w:lineRule="auto"/>
                               <w:jc w:val="center"/>
                             </w:pPr>
                             <w:r>
@@ -4391,7 +4415,7 @@
                   <w:txbxContent>
                     <w:p>
                       <w:pPr>
-                        <w:spacing w:before="0" w:after="0"/>
+                        <w:spacing w:before="0" w:after="0" w:line="240" w:lineRule="auto"/>
                         <w:jc w:val="center"/>
                       </w:pPr>
                       <w:r>
@@ -4466,7 +4490,7 @@
                         <w:txbxContent>
                           <w:p>
                             <w:pPr>
-                              <w:spacing w:before="0" w:after="0"/>
+                              <w:spacing w:before="0" w:after="0" w:line="240" w:lineRule="auto"/>
                               <w:jc w:val="center"/>
                             </w:pPr>
                             <w:r>
@@ -4500,7 +4524,7 @@
                   <w:txbxContent>
                     <w:p>
                       <w:pPr>
-                        <w:spacing w:before="0" w:after="0"/>
+                        <w:spacing w:before="0" w:after="0" w:line="240" w:lineRule="auto"/>
                         <w:jc w:val="center"/>
                       </w:pPr>
                       <w:r>
@@ -4520,7 +4544,7 @@
         <w:tabs>
           <w:tab w:val="left" w:pos="5235"/>
         </w:tabs>
-        <w:spacing w:before="0"/>
+        <w:spacing w:before="0" w:line="240" w:lineRule="auto"/>
         <w:rPr>
           <w:rFonts w:ascii="Calibri Light" w:hAnsi="Calibri Light"/>
           <w:i/>
@@ -4535,7 +4559,7 @@
         <w:tabs>
           <w:tab w:val="left" w:pos="5235"/>
         </w:tabs>
-        <w:spacing w:before="0"/>
+        <w:spacing w:before="0" w:line="240" w:lineRule="auto"/>
         <w:rPr>
           <w:rFonts w:ascii="Calibri Light" w:hAnsi="Calibri Light"/>
           <w:i/>
@@ -4815,7 +4839,7 @@
                         <w:txbxContent>
                           <w:p>
                             <w:pPr>
-                              <w:spacing w:before="0" w:after="0"/>
+                              <w:spacing w:before="0" w:after="0" w:line="240" w:lineRule="auto"/>
                               <w:jc w:val="center"/>
                             </w:pPr>
                             <w:r>
@@ -4855,7 +4879,7 @@
                   <w:txbxContent>
                     <w:p>
                       <w:pPr>
-                        <w:spacing w:before="0" w:after="0"/>
+                        <w:spacing w:before="0" w:after="0" w:line="240" w:lineRule="auto"/>
                         <w:jc w:val="center"/>
                       </w:pPr>
                       <w:r>
@@ -4881,7 +4905,7 @@
         <w:tabs>
           <w:tab w:val="left" w:pos="5235"/>
         </w:tabs>
-        <w:spacing w:before="0"/>
+        <w:spacing w:before="0" w:line="240" w:lineRule="auto"/>
         <w:rPr>
           <w:rFonts w:ascii="Calibri Light" w:hAnsi="Calibri Light"/>
           <w:i/>
@@ -4948,7 +4972,7 @@
                         <w:txbxContent>
                           <w:p>
                             <w:pPr>
-                              <w:spacing w:before="0" w:after="0"/>
+                              <w:spacing w:before="0" w:after="0" w:line="240" w:lineRule="auto"/>
                               <w:jc w:val="center"/>
                             </w:pPr>
                             <w:r>
@@ -4982,7 +5006,7 @@
                   <w:txbxContent>
                     <w:p>
                       <w:pPr>
-                        <w:spacing w:before="0" w:after="0"/>
+                        <w:spacing w:before="0" w:after="0" w:line="240" w:lineRule="auto"/>
                         <w:jc w:val="center"/>
                       </w:pPr>
                       <w:r>
@@ -5054,7 +5078,7 @@
                         <w:txbxContent>
                           <w:p>
                             <w:pPr>
-                              <w:spacing w:before="0" w:after="0"/>
+                              <w:spacing w:before="0" w:after="0" w:line="240" w:lineRule="auto"/>
                               <w:jc w:val="center"/>
                             </w:pPr>
                             <w:r>
@@ -5088,7 +5112,7 @@
                   <w:txbxContent>
                     <w:p>
                       <w:pPr>
-                        <w:spacing w:before="0" w:after="0"/>
+                        <w:spacing w:before="0" w:after="0" w:line="240" w:lineRule="auto"/>
                         <w:jc w:val="center"/>
                       </w:pPr>
                       <w:r>
@@ -5108,7 +5132,7 @@
         <w:tabs>
           <w:tab w:val="left" w:pos="5235"/>
         </w:tabs>
-        <w:spacing w:before="0"/>
+        <w:spacing w:before="0" w:line="240" w:lineRule="auto"/>
         <w:rPr>
           <w:rFonts w:ascii="Calibri Light" w:hAnsi="Calibri Light"/>
           <w:i/>
@@ -7003,13 +7027,7 @@
               </w:rPr>
             </w:pPr>
             <w:r>
-              <w:t xml:space="preserve">Content </w:t>
-            </w:r>
-            <w:r>
-              <w:t>websites</w:t>
-            </w:r>
-            <w:r>
-              <w:t xml:space="preserve"> change the format, breaking the web scrape automation</w:t>
+              <w:t>Content websites change the format, breaking the web scrape automation</w:t>
             </w:r>
           </w:p>
         </w:tc>
@@ -7028,10 +7046,7 @@
               </w:rPr>
             </w:pPr>
             <w:r>
-              <w:t xml:space="preserve">Find alternative website and </w:t>
-            </w:r>
-            <w:r>
-              <w:t>report error</w:t>
+              <w:t>Find alternative website and report error</w:t>
             </w:r>
           </w:p>
         </w:tc>
@@ -11699,25 +11714,6 @@
 </file>
 
 <file path=customXml/item1.xml><?xml version="1.0" encoding="utf-8"?>
-<?mso-contentType ?>
-<FormTemplates xmlns="http://schemas.microsoft.com/sharepoint/v3/contenttype/forms">
-  <Display>DocumentLibraryForm</Display>
-  <Edit>DocumentLibraryForm</Edit>
-  <New>DocumentLibraryForm</New>
-</FormTemplates>
-</file>
-
-<file path=customXml/item2.xml><?xml version="1.0" encoding="utf-8"?>
-<b:Sources xmlns:b="http://schemas.openxmlformats.org/officeDocument/2006/bibliography" xmlns="http://schemas.openxmlformats.org/officeDocument/2006/bibliography" SelectedStyle="\APASixthEditionOfficeOnline.xsl" StyleName="APA" Version="6"/>
-</file>
-
-<file path=customXml/item3.xml><?xml version="1.0" encoding="utf-8"?>
-<p:properties xmlns:p="http://schemas.microsoft.com/office/2006/metadata/properties" xmlns:xsi="http://www.w3.org/2001/XMLSchema-instance" xmlns:pc="http://schemas.microsoft.com/office/infopath/2007/PartnerControls">
-  <documentManagement/>
-</p:properties>
-</file>
-
-<file path=customXml/item4.xml><?xml version="1.0" encoding="utf-8"?>
 <ct:contentTypeSchema xmlns:ct="http://schemas.microsoft.com/office/2006/metadata/contentType" xmlns:ma="http://schemas.microsoft.com/office/2006/metadata/properties/metaAttributes" ct:_="" ma:_="" ma:contentTypeName="Document" ma:contentTypeID="0x010100B5E532E6BCAF0F43A79858F3C2345362" ma:contentTypeVersion="8" ma:contentTypeDescription="Create a new document." ma:contentTypeScope="" ma:versionID="1c6bb0d462210dfd2fef48b4e0794183">
   <xsd:schema xmlns:xsd="http://www.w3.org/2001/XMLSchema" xmlns:xs="http://www.w3.org/2001/XMLSchema" xmlns:p="http://schemas.microsoft.com/office/2006/metadata/properties" xmlns:ns2="4d134397-4f4b-4670-9c69-d890401c1bb9" targetNamespace="http://schemas.microsoft.com/office/2006/metadata/properties" ma:root="true" ma:fieldsID="9d2731f2ddedd4f0563af575a47f7f83" ns2:_="">
     <xsd:import namespace="4d134397-4f4b-4670-9c69-d890401c1bb9"/>
@@ -11889,32 +11885,26 @@
 </ct:contentTypeSchema>
 </file>
 
-<file path=customXml/itemProps1.xml><?xml version="1.0" encoding="utf-8"?>
-<ds:datastoreItem xmlns:ds="http://schemas.openxmlformats.org/officeDocument/2006/customXml" ds:itemID="{BF236E3C-E0D3-4628-BB50-C80F31C7CBCB}">
-  <ds:schemaRefs>
-    <ds:schemaRef ds:uri="http://schemas.microsoft.com/sharepoint/v3/contenttype/forms"/>
-  </ds:schemaRefs>
-</ds:datastoreItem>
+<file path=customXml/item2.xml><?xml version="1.0" encoding="utf-8"?>
+<p:properties xmlns:p="http://schemas.microsoft.com/office/2006/metadata/properties" xmlns:xsi="http://www.w3.org/2001/XMLSchema-instance" xmlns:pc="http://schemas.microsoft.com/office/infopath/2007/PartnerControls">
+  <documentManagement/>
+</p:properties>
 </file>
 
-<file path=customXml/itemProps2.xml><?xml version="1.0" encoding="utf-8"?>
-<ds:datastoreItem xmlns:ds="http://schemas.openxmlformats.org/officeDocument/2006/customXml" ds:itemID="{4B879956-0C48-491A-AF09-778082A75A8A}">
-  <ds:schemaRefs>
-    <ds:schemaRef ds:uri="http://schemas.openxmlformats.org/officeDocument/2006/bibliography"/>
-  </ds:schemaRefs>
-</ds:datastoreItem>
+<file path=customXml/item3.xml><?xml version="1.0" encoding="utf-8"?>
+<b:Sources xmlns:b="http://schemas.openxmlformats.org/officeDocument/2006/bibliography" xmlns="http://schemas.openxmlformats.org/officeDocument/2006/bibliography" SelectedStyle="\APASixthEditionOfficeOnline.xsl" StyleName="APA" Version="6"/>
 </file>
 
-<file path=customXml/itemProps3.xml><?xml version="1.0" encoding="utf-8"?>
-<ds:datastoreItem xmlns:ds="http://schemas.openxmlformats.org/officeDocument/2006/customXml" ds:itemID="{BF4102B0-D858-4C93-B926-A3F42FD99017}">
-  <ds:schemaRefs>
-    <ds:schemaRef ds:uri="http://schemas.microsoft.com/office/2006/metadata/properties"/>
-    <ds:schemaRef ds:uri="http://schemas.microsoft.com/office/infopath/2007/PartnerControls"/>
-  </ds:schemaRefs>
-</ds:datastoreItem>
+<file path=customXml/item4.xml><?xml version="1.0" encoding="utf-8"?>
+<?mso-contentType ?>
+<FormTemplates xmlns="http://schemas.microsoft.com/sharepoint/v3/contenttype/forms">
+  <Display>DocumentLibraryForm</Display>
+  <Edit>DocumentLibraryForm</Edit>
+  <New>DocumentLibraryForm</New>
+</FormTemplates>
 </file>
 
-<file path=customXml/itemProps4.xml><?xml version="1.0" encoding="utf-8"?>
+<file path=customXml/itemProps1.xml><?xml version="1.0" encoding="utf-8"?>
 <ds:datastoreItem xmlns:ds="http://schemas.openxmlformats.org/officeDocument/2006/customXml" ds:itemID="{27616E18-CC36-41ED-A0BE-501AA48EE4BB}">
   <ds:schemaRefs>
     <ds:schemaRef ds:uri="http://schemas.microsoft.com/office/2006/metadata/contentType"/>
@@ -11930,4 +11920,29 @@
     <ds:schemaRef ds:uri="http://schemas.microsoft.com/internal/obd"/>
   </ds:schemaRefs>
 </ds:datastoreItem>
+</file>
+
+<file path=customXml/itemProps2.xml><?xml version="1.0" encoding="utf-8"?>
+<ds:datastoreItem xmlns:ds="http://schemas.openxmlformats.org/officeDocument/2006/customXml" ds:itemID="{BF4102B0-D858-4C93-B926-A3F42FD99017}">
+  <ds:schemaRefs>
+    <ds:schemaRef ds:uri="http://schemas.microsoft.com/office/2006/metadata/properties"/>
+    <ds:schemaRef ds:uri="http://schemas.microsoft.com/office/infopath/2007/PartnerControls"/>
+  </ds:schemaRefs>
+</ds:datastoreItem>
+</file>
+
+<file path=customXml/itemProps3.xml><?xml version="1.0" encoding="utf-8"?>
+<ds:datastoreItem xmlns:ds="http://schemas.openxmlformats.org/officeDocument/2006/customXml" ds:itemID="{4B879956-0C48-491A-AF09-778082A75A8A}">
+  <ds:schemaRefs>
+    <ds:schemaRef ds:uri="http://schemas.openxmlformats.org/officeDocument/2006/bibliography"/>
+  </ds:schemaRefs>
+</ds:datastoreItem>
+</file>
+
+<file path=customXml/itemProps4.xml><?xml version="1.0" encoding="utf-8"?>
+<ds:datastoreItem xmlns:ds="http://schemas.openxmlformats.org/officeDocument/2006/customXml" ds:itemID="{BF236E3C-E0D3-4628-BB50-C80F31C7CBCB}">
+  <ds:schemaRefs>
+    <ds:schemaRef ds:uri="http://schemas.microsoft.com/sharepoint/v3/contenttype/forms"/>
+  </ds:schemaRefs>
+</ds:datastoreItem>
 </file>
</xml_diff>